<commit_message>
Added author to manuscript
</commit_message>
<xml_diff>
--- a/Manuscripts/Muscle Ketolysis Manuscript/Manuscript.docx
+++ b/Manuscripts/Muscle Ketolysis Manuscript/Manuscript.docx
@@ -15,7 +15,23 @@
     </w:p>
     <w:p>
       <w:r>
-        <w:t>Cody M Cousineau, Detrick Snyder, Dave Bridges</w:t>
+        <w:t>Cody M Cousineau, Detrick Snyder,</w:t>
+      </w:r>
+      <w:r>
+        <w:t xml:space="preserve"> </w:t>
+      </w:r>
+      <w:proofErr w:type="spellStart"/>
+      <w:r>
+        <w:t>JeAnna</w:t>
+      </w:r>
+      <w:proofErr w:type="spellEnd"/>
+      <w:r>
+        <w:t xml:space="preserve"> Redd,</w:t>
+      </w:r>
+      <w:bookmarkStart w:id="0" w:name="_GoBack"/>
+      <w:bookmarkEnd w:id="0"/>
+      <w:r>
+        <w:t xml:space="preserve"> Dave Bridges</w:t>
       </w:r>
     </w:p>
     <w:p/>
@@ -96,12 +112,7 @@
         <w:pStyle w:val="Heading2"/>
       </w:pPr>
       <w:r>
-        <w:t>MTORC regulates expression of</w:t>
-      </w:r>
-      <w:bookmarkStart w:id="0" w:name="_GoBack"/>
-      <w:bookmarkEnd w:id="0"/>
-      <w:r>
-        <w:t xml:space="preserve"> Ketolysis genes</w:t>
+        <w:t>MTORC regulates expression of Ketolysis genes</w:t>
       </w:r>
     </w:p>
     <w:p>

</xml_diff>